<commit_message>
some advance and improve
push again TvT
</commit_message>
<xml_diff>
--- a/RS485.docx
+++ b/RS485.docx
@@ -1841,6 +1841,15 @@
                 <w:lang w:val="pt-BR"/>
               </w:rPr>
             </w:pPr>
+            <w:r>
+              <w:rPr>
+                <w:rFonts w:eastAsia="Times New Roman" w:cs="Times New Roman"/>
+                <w:spacing w:val="-2"/>
+                <w:sz w:val="28"/>
+                <w:lang w:val="pt-BR"/>
+              </w:rPr>
+              <w:t>Thực hiện code C</w:t>
+            </w:r>
           </w:p>
         </w:tc>
         <w:tc>
@@ -1866,6 +1875,15 @@
                 <w:lang w:val="pt-BR"/>
               </w:rPr>
             </w:pPr>
+            <w:r>
+              <w:rPr>
+                <w:rFonts w:eastAsia="Times New Roman" w:cs="Times New Roman"/>
+                <w:spacing w:val="-2"/>
+                <w:sz w:val="28"/>
+                <w:lang w:val="pt-BR"/>
+              </w:rPr>
+              <w:t xml:space="preserve"> </w:t>
+            </w:r>
           </w:p>
         </w:tc>
         <w:tc>
@@ -5136,7 +5154,14 @@
           <w:b/>
           <w:bCs/>
         </w:rPr>
-        <w:t xml:space="preserve"> Led1 sẽ sáng khi nhận được data</w:t>
+        <w:t>, vì LCD nhận dữ liệu 8bit, nên Master sẽ truyền tuần tự từng chữ cái, các chữ này sẽ hiện trên LCD của Slave 1</w:t>
+      </w:r>
+      <w:r>
+        <w:rPr>
+          <w:b/>
+          <w:bCs/>
+        </w:rPr>
+        <w:t xml:space="preserve"> </w:t>
       </w:r>
     </w:p>
     <w:p>
@@ -5152,10 +5177,10 @@
           <w:noProof/>
         </w:rPr>
         <w:drawing>
-          <wp:inline distT="0" distB="0" distL="0" distR="0" wp14:anchorId="01DFED8B" wp14:editId="1EB2F585">
-            <wp:extent cx="5970591" cy="2549236"/>
-            <wp:effectExtent l="0" t="0" r="0" b="3810"/>
-            <wp:docPr id="13" name="Picture 13"/>
+          <wp:inline distT="0" distB="0" distL="0" distR="0" wp14:anchorId="7ADCD3D2" wp14:editId="0449B000">
+            <wp:extent cx="5989320" cy="3528592"/>
+            <wp:effectExtent l="0" t="0" r="0" b="0"/>
+            <wp:docPr id="17" name="Picture 17"/>
             <wp:cNvGraphicFramePr>
               <a:graphicFrameLocks xmlns:a="http://schemas.openxmlformats.org/drawingml/2006/main" noChangeAspect="1"/>
             </wp:cNvGraphicFramePr>
@@ -5168,13 +5193,13 @@
                   </pic:nvPicPr>
                   <pic:blipFill rotWithShape="1">
                     <a:blip r:embed="rId28"/>
-                    <a:srcRect l="26099" t="23075" r="26287" b="40783"/>
+                    <a:srcRect l="11243" t="15755" r="20503" b="12757"/>
                     <a:stretch/>
                   </pic:blipFill>
                   <pic:spPr bwMode="auto">
                     <a:xfrm>
                       <a:off x="0" y="0"/>
-                      <a:ext cx="5986782" cy="2556149"/>
+                      <a:ext cx="6002541" cy="3536381"/>
                     </a:xfrm>
                     <a:prstGeom prst="rect">
                       <a:avLst/>
@@ -5208,14 +5233,28 @@
           <w:b/>
           <w:bCs/>
         </w:rPr>
-        <w:t>Truyền dữ liệu cho Slave 2</w:t>
-      </w:r>
-      <w:r>
-        <w:rPr>
-          <w:b/>
-          <w:bCs/>
-        </w:rPr>
-        <w:t xml:space="preserve"> tới lượt led 2 sáng</w:t>
+        <w:t xml:space="preserve">Hình cho thấy Led 1 sẽ sáng </w:t>
+      </w:r>
+      <w:r>
+        <w:rPr>
+          <w:b/>
+          <w:bCs/>
+        </w:rPr>
+        <w:t xml:space="preserve">trong </w:t>
+      </w:r>
+      <w:r>
+        <w:rPr>
+          <w:b/>
+          <w:bCs/>
+        </w:rPr>
+        <w:t>quá trình truyền data cho Slave 1</w:t>
+      </w:r>
+      <w:r>
+        <w:rPr>
+          <w:b/>
+          <w:bCs/>
+        </w:rPr>
+        <w:t>, và tắt khi truyền xong</w:t>
       </w:r>
     </w:p>
     <w:p>
@@ -5231,10 +5270,10 @@
           <w:noProof/>
         </w:rPr>
         <w:drawing>
-          <wp:inline distT="0" distB="0" distL="0" distR="0" wp14:anchorId="36AB8ADA" wp14:editId="1E947490">
-            <wp:extent cx="6009520" cy="3394364"/>
-            <wp:effectExtent l="0" t="0" r="0" b="0"/>
-            <wp:docPr id="14" name="Picture 14"/>
+          <wp:inline distT="0" distB="0" distL="0" distR="0" wp14:anchorId="499072E5" wp14:editId="6880FB03">
+            <wp:extent cx="5941445" cy="3436620"/>
+            <wp:effectExtent l="0" t="0" r="2540" b="0"/>
+            <wp:docPr id="13" name="Picture 13"/>
             <wp:cNvGraphicFramePr>
               <a:graphicFrameLocks xmlns:a="http://schemas.openxmlformats.org/drawingml/2006/main" noChangeAspect="1"/>
             </wp:cNvGraphicFramePr>
@@ -5247,13 +5286,13 @@
                   </pic:nvPicPr>
                   <pic:blipFill rotWithShape="1">
                     <a:blip r:embed="rId29"/>
-                    <a:srcRect l="26341" t="23516" r="26167" b="28795"/>
+                    <a:srcRect l="21561" t="11993" b="7349"/>
                     <a:stretch/>
                   </pic:blipFill>
                   <pic:spPr bwMode="auto">
                     <a:xfrm>
                       <a:off x="0" y="0"/>
-                      <a:ext cx="6038978" cy="3411003"/>
+                      <a:ext cx="5951687" cy="3442544"/>
                     </a:xfrm>
                     <a:prstGeom prst="rect">
                       <a:avLst/>
@@ -5274,9 +5313,203 @@
         </w:drawing>
       </w:r>
     </w:p>
+    <w:p>
+      <w:pPr>
+        <w:ind w:firstLine="0"/>
+        <w:rPr>
+          <w:b/>
+          <w:bCs/>
+        </w:rPr>
+      </w:pPr>
+    </w:p>
+    <w:p>
+      <w:pPr>
+        <w:ind w:firstLine="0"/>
+        <w:rPr>
+          <w:b/>
+          <w:bCs/>
+        </w:rPr>
+      </w:pPr>
+    </w:p>
+    <w:p>
+      <w:pPr>
+        <w:ind w:firstLine="0"/>
+        <w:rPr>
+          <w:b/>
+          <w:bCs/>
+        </w:rPr>
+      </w:pPr>
+      <w:r>
+        <w:rPr>
+          <w:b/>
+          <w:bCs/>
+        </w:rPr>
+        <w:t>Truyền dữ liệu cho Slave 2</w:t>
+      </w:r>
+      <w:r>
+        <w:rPr>
+          <w:b/>
+          <w:bCs/>
+        </w:rPr>
+        <w:t xml:space="preserve"> tới lượt led 2 sáng</w:t>
+      </w:r>
+    </w:p>
+    <w:p>
+      <w:pPr>
+        <w:ind w:firstLine="0"/>
+        <w:rPr>
+          <w:b/>
+          <w:bCs/>
+        </w:rPr>
+      </w:pPr>
+      <w:r>
+        <w:rPr>
+          <w:noProof/>
+        </w:rPr>
+        <w:drawing>
+          <wp:inline distT="0" distB="0" distL="0" distR="0" wp14:anchorId="676C1512" wp14:editId="3E54A6E3">
+            <wp:extent cx="6062822" cy="3535680"/>
+            <wp:effectExtent l="0" t="0" r="0" b="7620"/>
+            <wp:docPr id="16" name="Picture 16"/>
+            <wp:cNvGraphicFramePr>
+              <a:graphicFrameLocks xmlns:a="http://schemas.openxmlformats.org/drawingml/2006/main" noChangeAspect="1"/>
+            </wp:cNvGraphicFramePr>
+            <a:graphic xmlns:a="http://schemas.openxmlformats.org/drawingml/2006/main">
+              <a:graphicData uri="http://schemas.openxmlformats.org/drawingml/2006/picture">
+                <pic:pic xmlns:pic="http://schemas.openxmlformats.org/drawingml/2006/picture">
+                  <pic:nvPicPr>
+                    <pic:cNvPr id="1" name=""/>
+                    <pic:cNvPicPr/>
+                  </pic:nvPicPr>
+                  <pic:blipFill rotWithShape="1">
+                    <a:blip r:embed="rId30"/>
+                    <a:srcRect l="10714" t="15990" r="20106" b="12287"/>
+                    <a:stretch/>
+                  </pic:blipFill>
+                  <pic:spPr bwMode="auto">
+                    <a:xfrm>
+                      <a:off x="0" y="0"/>
+                      <a:ext cx="6073204" cy="3541734"/>
+                    </a:xfrm>
+                    <a:prstGeom prst="rect">
+                      <a:avLst/>
+                    </a:prstGeom>
+                    <a:ln>
+                      <a:noFill/>
+                    </a:ln>
+                    <a:extLst>
+                      <a:ext uri="{53640926-AAD7-44D8-BBD7-CCE9431645EC}">
+                        <a14:shadowObscured xmlns:a14="http://schemas.microsoft.com/office/drawing/2010/main"/>
+                      </a:ext>
+                    </a:extLst>
+                  </pic:spPr>
+                </pic:pic>
+              </a:graphicData>
+            </a:graphic>
+          </wp:inline>
+        </w:drawing>
+      </w:r>
+    </w:p>
+    <w:p>
+      <w:pPr>
+        <w:ind w:firstLine="0"/>
+        <w:rPr>
+          <w:b/>
+          <w:bCs/>
+        </w:rPr>
+      </w:pPr>
+      <w:r>
+        <w:rPr>
+          <w:b/>
+          <w:bCs/>
+        </w:rPr>
+        <w:t>Ngoài ra nếu 1 slave không nhận được data mới quá lâu, nó sẽ tự động xóa LCD</w:t>
+      </w:r>
+    </w:p>
+    <w:p>
+      <w:pPr>
+        <w:ind w:firstLine="0"/>
+        <w:rPr>
+          <w:b/>
+          <w:bCs/>
+        </w:rPr>
+      </w:pPr>
+      <w:r>
+        <w:rPr>
+          <w:b/>
+          <w:bCs/>
+        </w:rPr>
+        <w:t>Ví dụ như dưới đây là LCD của Slave 1</w:t>
+      </w:r>
+    </w:p>
+    <w:p>
+      <w:pPr>
+        <w:ind w:firstLine="0"/>
+        <w:rPr>
+          <w:b/>
+          <w:bCs/>
+        </w:rPr>
+      </w:pPr>
+      <w:r>
+        <w:rPr>
+          <w:noProof/>
+        </w:rPr>
+        <w:drawing>
+          <wp:inline distT="0" distB="0" distL="0" distR="0" wp14:anchorId="3061CA49" wp14:editId="54EF8760">
+            <wp:extent cx="6062345" cy="3621054"/>
+            <wp:effectExtent l="0" t="0" r="0" b="0"/>
+            <wp:docPr id="18" name="Picture 18"/>
+            <wp:cNvGraphicFramePr>
+              <a:graphicFrameLocks xmlns:a="http://schemas.openxmlformats.org/drawingml/2006/main" noChangeAspect="1"/>
+            </wp:cNvGraphicFramePr>
+            <a:graphic xmlns:a="http://schemas.openxmlformats.org/drawingml/2006/main">
+              <a:graphicData uri="http://schemas.openxmlformats.org/drawingml/2006/picture">
+                <pic:pic xmlns:pic="http://schemas.openxmlformats.org/drawingml/2006/picture">
+                  <pic:nvPicPr>
+                    <pic:cNvPr id="1" name=""/>
+                    <pic:cNvPicPr/>
+                  </pic:nvPicPr>
+                  <pic:blipFill rotWithShape="1">
+                    <a:blip r:embed="rId31"/>
+                    <a:srcRect l="10846" t="15286" r="20502" b="11817"/>
+                    <a:stretch/>
+                  </pic:blipFill>
+                  <pic:spPr bwMode="auto">
+                    <a:xfrm>
+                      <a:off x="0" y="0"/>
+                      <a:ext cx="6077933" cy="3630365"/>
+                    </a:xfrm>
+                    <a:prstGeom prst="rect">
+                      <a:avLst/>
+                    </a:prstGeom>
+                    <a:ln>
+                      <a:noFill/>
+                    </a:ln>
+                    <a:extLst>
+                      <a:ext uri="{53640926-AAD7-44D8-BBD7-CCE9431645EC}">
+                        <a14:shadowObscured xmlns:a14="http://schemas.microsoft.com/office/drawing/2010/main"/>
+                      </a:ext>
+                    </a:extLst>
+                  </pic:spPr>
+                </pic:pic>
+              </a:graphicData>
+            </a:graphic>
+          </wp:inline>
+        </w:drawing>
+      </w:r>
+    </w:p>
+    <w:p>
+      <w:pPr>
+        <w:ind w:firstLine="0"/>
+        <w:rPr>
+          <w:b/>
+          <w:bCs/>
+        </w:rPr>
+      </w:pPr>
+    </w:p>
     <w:sectPr>
-      <w:headerReference w:type="default" r:id="rId30"/>
-      <w:footerReference w:type="default" r:id="rId31"/>
+      <w:headerReference w:type="default" r:id="rId32"/>
+      <w:footerReference w:type="default" r:id="rId33"/>
       <w:footnotePr>
         <w:numRestart w:val="eachPage"/>
       </w:footnotePr>

</xml_diff>